<commit_message>
changed the is over function
</commit_message>
<xml_diff>
--- a/Project 1 AI.docx
+++ b/Project 1 AI.docx
@@ -107,19 +107,11 @@
       </w:r>
       <w:proofErr w:type="spellStart"/>
       <w:r>
-        <w:t>make_</w:t>
-      </w:r>
-      <w:proofErr w:type="gramStart"/>
-      <w:r>
-        <w:t>move</w:t>
+        <w:t>make_move</w:t>
       </w:r>
       <w:proofErr w:type="spellEnd"/>
       <w:r>
-        <w:t>(</w:t>
-      </w:r>
-      <w:proofErr w:type="gramEnd"/>
-      <w:r>
-        <w:t xml:space="preserve">),  lose(), </w:t>
+        <w:t xml:space="preserve">(),  lose(), </w:t>
       </w:r>
       <w:proofErr w:type="spellStart"/>
       <w:r>
@@ -890,19 +882,11 @@
       </w:r>
       <w:proofErr w:type="spellStart"/>
       <w:r>
-        <w:t>make_</w:t>
-      </w:r>
-      <w:proofErr w:type="gramStart"/>
-      <w:r>
-        <w:t>move</w:t>
+        <w:t>make_move</w:t>
       </w:r>
       <w:proofErr w:type="spellEnd"/>
       <w:r>
-        <w:t>(</w:t>
-      </w:r>
-      <w:proofErr w:type="gramEnd"/>
-      <w:r>
-        <w:t xml:space="preserve">) , lose(),   </w:t>
+        <w:t xml:space="preserve">() , lose(),   </w:t>
       </w:r>
       <w:proofErr w:type="spellStart"/>
       <w:r>
@@ -923,19 +907,11 @@
       </w:r>
       <w:proofErr w:type="spellStart"/>
       <w:r>
-        <w:t>make_</w:t>
-      </w:r>
-      <w:proofErr w:type="gramStart"/>
-      <w:r>
-        <w:t>move</w:t>
+        <w:t>make_move</w:t>
       </w:r>
       <w:proofErr w:type="spellEnd"/>
       <w:r>
-        <w:t>(</w:t>
-      </w:r>
-      <w:proofErr w:type="gramEnd"/>
-      <w:r>
-        <w:t>).</w:t>
+        <w:t>().</w:t>
       </w:r>
     </w:p>
     <w:p>
@@ -1002,15 +978,7 @@
         <w:t>.</w:t>
       </w:r>
       <w:r>
-        <w:t xml:space="preserve"> </w:t>
-      </w:r>
-      <w:proofErr w:type="gramStart"/>
-      <w:r>
-        <w:t>In order to</w:t>
-      </w:r>
-      <w:proofErr w:type="gramEnd"/>
-      <w:r>
-        <w:t xml:space="preserve"> make this move the board and the current locations of each piece will have to be updated</w:t>
+        <w:t xml:space="preserve"> In order to make this move the board and the current locations of each piece will have to be updated</w:t>
       </w:r>
       <w:r>
         <w:t xml:space="preserve"> after some deliberations</w:t>
@@ -1029,17 +997,12 @@
       </w:r>
       <w:proofErr w:type="spellStart"/>
       <w:r>
-        <w:t>make_</w:t>
-      </w:r>
-      <w:proofErr w:type="gramStart"/>
-      <w:r>
-        <w:t>move</w:t>
+        <w:t>make_move</w:t>
       </w:r>
       <w:proofErr w:type="spellEnd"/>
       <w:r>
         <w:t>(</w:t>
       </w:r>
-      <w:proofErr w:type="gramEnd"/>
       <w:r>
         <w:t>self, pos</w:t>
       </w:r>
@@ -1052,21 +1015,13 @@
         <w:spacing w:line="276" w:lineRule="auto"/>
       </w:pPr>
       <w:r>
-        <w:t xml:space="preserve">Input: self-reference to the object of a class and </w:t>
-      </w:r>
-      <w:proofErr w:type="gramStart"/>
-      <w:r>
-        <w:t>po</w:t>
+        <w:t>Input: self-reference to the object of a class and po</w:t>
       </w:r>
       <w:r>
         <w:t>s</w:t>
       </w:r>
       <w:r>
-        <w:t>[</w:t>
-      </w:r>
-      <w:proofErr w:type="gramEnd"/>
-      <w:r>
-        <w:t>]</w:t>
+        <w:t>[]</w:t>
       </w:r>
       <w:r>
         <w:t>s a 8x8 NumPy array</w:t>
@@ -1112,15 +1067,7 @@
       </w:pPr>
       <w:r>
         <w:tab/>
-        <w:t xml:space="preserve">For </w:t>
-      </w:r>
-      <w:proofErr w:type="gramStart"/>
-      <w:r>
-        <w:t>j  =</w:t>
-      </w:r>
-      <w:proofErr w:type="gramEnd"/>
-      <w:r>
-        <w:t xml:space="preserve"> 0 to 7</w:t>
+        <w:t>For j  = 0 to 7</w:t>
       </w:r>
     </w:p>
     <w:p>
@@ -1152,12 +1099,10 @@
         <w:t>If pos[</w:t>
       </w:r>
       <w:proofErr w:type="spellStart"/>
-      <w:proofErr w:type="gramStart"/>
       <w:r>
         <w:t>j,i</w:t>
       </w:r>
       <w:proofErr w:type="spellEnd"/>
-      <w:proofErr w:type="gramEnd"/>
       <w:r>
         <w:t>] = ‘B’</w:t>
       </w:r>
@@ -1185,12 +1130,10 @@
         <w:t xml:space="preserve"> with (</w:t>
       </w:r>
       <w:proofErr w:type="spellStart"/>
-      <w:proofErr w:type="gramStart"/>
       <w:r>
         <w:t>j,i</w:t>
       </w:r>
       <w:proofErr w:type="spellEnd"/>
-      <w:proofErr w:type="gramEnd"/>
       <w:r>
         <w:t>)</w:t>
       </w:r>
@@ -1207,12 +1150,10 @@
         <w:t>Else If pos[</w:t>
       </w:r>
       <w:proofErr w:type="spellStart"/>
-      <w:proofErr w:type="gramStart"/>
       <w:r>
         <w:t>j,i</w:t>
       </w:r>
       <w:proofErr w:type="spellEnd"/>
-      <w:proofErr w:type="gramEnd"/>
       <w:r>
         <w:t>] = ‘W’</w:t>
       </w:r>
@@ -1240,12 +1181,10 @@
         <w:t xml:space="preserve"> with (</w:t>
       </w:r>
       <w:proofErr w:type="spellStart"/>
-      <w:proofErr w:type="gramStart"/>
       <w:r>
         <w:t>j,i</w:t>
       </w:r>
       <w:proofErr w:type="spellEnd"/>
-      <w:proofErr w:type="gramEnd"/>
       <w:r>
         <w:t>)</w:t>
       </w:r>
@@ -1255,12 +1194,10 @@
         <w:spacing w:line="276" w:lineRule="auto"/>
       </w:pPr>
       <w:proofErr w:type="spellStart"/>
-      <w:proofErr w:type="gramStart"/>
       <w:r>
         <w:t>self.board</w:t>
       </w:r>
       <w:proofErr w:type="spellEnd"/>
-      <w:proofErr w:type="gramEnd"/>
       <w:r>
         <w:t xml:space="preserve"> &lt;- pos </w:t>
       </w:r>
@@ -1303,7 +1240,6 @@
         <w:t xml:space="preserve"> That did the same thing as my pseudocode and I can be implemented by simply assigning the calling the object </w:t>
       </w:r>
       <w:proofErr w:type="spellStart"/>
-      <w:proofErr w:type="gramStart"/>
       <w:r>
         <w:t>self.player</w:t>
       </w:r>
@@ -1311,7 +1247,6 @@
         <w:t>s</w:t>
       </w:r>
       <w:proofErr w:type="spellEnd"/>
-      <w:proofErr w:type="gramEnd"/>
       <w:r>
         <w:t xml:space="preserve">[self.current_players-1] and </w:t>
       </w:r>
@@ -1399,79 +1334,64 @@
       <w:r>
         <w:t xml:space="preserve">Implementing </w:t>
       </w:r>
-      <w:proofErr w:type="gramStart"/>
       <w:r>
         <w:t>lose</w:t>
       </w:r>
       <w:r>
-        <w:t>(</w:t>
-      </w:r>
-      <w:proofErr w:type="gramEnd"/>
+        <w:t>()</w:t>
+      </w:r>
+    </w:p>
+    <w:p>
+      <w:r>
+        <w:t xml:space="preserve">In order for lose to work the function needs to determine if the current player has lost. This means that the opposing player would have to have pieces in the </w:t>
+      </w:r>
+      <w:r>
+        <w:t xml:space="preserve">current players </w:t>
+      </w:r>
+      <w:proofErr w:type="spellStart"/>
+      <w:r>
+        <w:t>terrirotry</w:t>
+      </w:r>
+      <w:proofErr w:type="spellEnd"/>
+      <w:r>
+        <w:t xml:space="preserve"> as represented by </w:t>
+      </w:r>
+      <w:proofErr w:type="spellStart"/>
+      <w:r>
+        <w:t>self.white_territory</w:t>
+      </w:r>
+      <w:proofErr w:type="spellEnd"/>
+      <w:r>
+        <w:t xml:space="preserve"> or the </w:t>
+      </w:r>
+      <w:proofErr w:type="spellStart"/>
+      <w:r>
+        <w:t>self.</w:t>
+      </w:r>
+      <w:r>
+        <w:t>black_territory</w:t>
+      </w:r>
+      <w:proofErr w:type="spellEnd"/>
+      <w:r>
+        <w:t xml:space="preserve">. We essentially two </w:t>
+      </w:r>
+      <w:proofErr w:type="spellStart"/>
+      <w:r>
+        <w:t>touples</w:t>
+      </w:r>
+      <w:proofErr w:type="spellEnd"/>
+      <w:r>
+        <w:t xml:space="preserve"> in which we need to determine if there is any intersection between the </w:t>
+      </w:r>
+      <w:r>
+        <w:t>opposing player position and the current players territory. We can do this by performing the list(set(A)&amp;</w:t>
+      </w:r>
+      <w:r>
+        <w:t>set(B)</w:t>
+      </w:r>
       <w:r>
         <w:t>)</w:t>
       </w:r>
-    </w:p>
-    <w:p>
-      <w:proofErr w:type="gramStart"/>
-      <w:r>
-        <w:t>In order for</w:t>
-      </w:r>
-      <w:proofErr w:type="gramEnd"/>
-      <w:r>
-        <w:t xml:space="preserve"> lose to work the function needs to determine if the current player has lost. This means that the opposing player would have to have pieces in the </w:t>
-      </w:r>
-      <w:r>
-        <w:t xml:space="preserve">current players </w:t>
-      </w:r>
-      <w:proofErr w:type="spellStart"/>
-      <w:r>
-        <w:t>terrirotry</w:t>
-      </w:r>
-      <w:proofErr w:type="spellEnd"/>
-      <w:r>
-        <w:t xml:space="preserve"> as represented by </w:t>
-      </w:r>
-      <w:proofErr w:type="spellStart"/>
-      <w:proofErr w:type="gramStart"/>
-      <w:r>
-        <w:t>self.white</w:t>
-      </w:r>
-      <w:proofErr w:type="gramEnd"/>
-      <w:r>
-        <w:t>_territory</w:t>
-      </w:r>
-      <w:proofErr w:type="spellEnd"/>
-      <w:r>
-        <w:t xml:space="preserve"> or the </w:t>
-      </w:r>
-      <w:proofErr w:type="spellStart"/>
-      <w:r>
-        <w:t>self.</w:t>
-      </w:r>
-      <w:r>
-        <w:t>black_territory</w:t>
-      </w:r>
-      <w:proofErr w:type="spellEnd"/>
-      <w:r>
-        <w:t xml:space="preserve">. We essentially two </w:t>
-      </w:r>
-      <w:proofErr w:type="spellStart"/>
-      <w:r>
-        <w:t>touples</w:t>
-      </w:r>
-      <w:proofErr w:type="spellEnd"/>
-      <w:r>
-        <w:t xml:space="preserve"> in which we need to determine if there is any intersection between the </w:t>
-      </w:r>
-      <w:r>
-        <w:t>opposing player position and the current players territory. We can do this by performing the list(set(A)&amp;</w:t>
-      </w:r>
-      <w:r>
-        <w:t>set(B)</w:t>
-      </w:r>
-      <w:r>
-        <w:t>)</w:t>
-      </w:r>
       <w:r>
         <w:t xml:space="preserve"> this function </w:t>
       </w:r>
@@ -1479,15 +1399,7 @@
         <w:t xml:space="preserve">returns </w:t>
       </w:r>
       <w:r>
-        <w:t xml:space="preserve">a new list containing values in which </w:t>
-      </w:r>
-      <w:proofErr w:type="gramStart"/>
-      <w:r>
-        <w:t>both list</w:t>
-      </w:r>
-      <w:proofErr w:type="gramEnd"/>
-      <w:r>
-        <w:t xml:space="preserve"> share</w:t>
+        <w:t>a new list containing values in which both list share</w:t>
       </w:r>
       <w:r>
         <w:t xml:space="preserve"> if this list is not empty then we can assume the player lost. </w:t>
@@ -1505,19 +1417,14 @@
         <w:t>1,</w:t>
       </w:r>
       <w:r>
-        <w:t>2</w:t>
-      </w:r>
-      <w:proofErr w:type="gramStart"/>
+        <w:t>2),(</w:t>
+      </w:r>
+      <w:r>
+        <w:t>6.5</w:t>
+      </w:r>
       <w:r>
         <w:t>),(</w:t>
       </w:r>
-      <w:proofErr w:type="gramEnd"/>
-      <w:r>
-        <w:t>6.5</w:t>
-      </w:r>
-      <w:r>
-        <w:t>),(</w:t>
-      </w:r>
       <w:r>
         <w:t>4.9</w:t>
       </w:r>
@@ -1525,19 +1432,7 @@
         <w:t>),)</w:t>
       </w:r>
       <w:r>
-        <w:t xml:space="preserve">  and B=</w:t>
-      </w:r>
-      <w:r>
-        <w:t>((</w:t>
-      </w:r>
-      <w:r>
-        <w:t>2</w:t>
-      </w:r>
-      <w:r>
-        <w:t xml:space="preserve">,2),(6.5))  </w:t>
-      </w:r>
-      <w:r>
-        <w:t xml:space="preserve">the command would return </w:t>
+        <w:t xml:space="preserve">  and B=((2,2),(6.5))  the command would return </w:t>
       </w:r>
       <w:r>
         <w:t>(6,5).</w:t>
@@ -1590,10 +1485,19 @@
     </w:p>
     <w:p>
       <w:pPr>
+        <w:ind w:firstLine="0"/>
+      </w:pPr>
+      <w:r>
+        <w:t>We can see that depending on which player is current it cheches the opposing players position and sees if there are any intersections;</w:t>
+      </w:r>
+    </w:p>
+    <w:p>
+      <w:pPr>
         <w:pStyle w:val="Heading2"/>
         <w:spacing w:line="276" w:lineRule="auto"/>
       </w:pPr>
       <w:r>
+        <w:lastRenderedPageBreak/>
         <w:t>Implementing</w:t>
       </w:r>
       <w:r>
@@ -1630,16 +1534,11 @@
       <w:r>
         <w:t xml:space="preserve">m the </w:t>
       </w:r>
-      <w:proofErr w:type="gramStart"/>
       <w:r>
         <w:t>lose</w:t>
       </w:r>
       <w:r>
-        <w:t>(</w:t>
-      </w:r>
-      <w:proofErr w:type="gramEnd"/>
-      <w:r>
-        <w:t>)</w:t>
+        <w:t>()</w:t>
       </w:r>
       <w:r>
         <w:t xml:space="preserve"> function we can </w:t>
@@ -1648,33 +1547,16 @@
         <w:t>determine</w:t>
       </w:r>
       <w:r>
-        <w:t xml:space="preserve"> if the game is over. </w:t>
-      </w:r>
-      <w:r>
-        <w:t xml:space="preserve">To account for case where no territories are taken and there is no </w:t>
-      </w:r>
-      <w:r>
-        <w:lastRenderedPageBreak/>
-        <w:t xml:space="preserve">available moves we can add </w:t>
-      </w:r>
-      <w:proofErr w:type="spellStart"/>
-      <w:proofErr w:type="gramStart"/>
-      <w:r>
-        <w:t>self.possible</w:t>
-      </w:r>
-      <w:proofErr w:type="gramEnd"/>
-      <w:r>
-        <w:t>_moves</w:t>
-      </w:r>
-      <w:proofErr w:type="spellEnd"/>
-      <w:r>
-        <w:t>() == []</w:t>
-      </w:r>
-      <w:r>
-        <w:t xml:space="preserve"> to the return.</w:t>
-      </w:r>
-      <w:r>
-        <w:t xml:space="preserve"> We get this implementation</w:t>
+        <w:t xml:space="preserve"> if the game is over</w:t>
+      </w:r>
+      <w:r>
+        <w:t xml:space="preserve"> o</w:t>
+      </w:r>
+      <w:r>
+        <w:t>r if there are no possible moves</w:t>
+      </w:r>
+      <w:r>
+        <w:t>.</w:t>
       </w:r>
     </w:p>
     <w:p>
@@ -1686,9 +1568,9 @@
           <w:noProof/>
         </w:rPr>
         <w:drawing>
-          <wp:inline distT="0" distB="0" distL="0" distR="0" wp14:anchorId="615800D7" wp14:editId="218BA060">
-            <wp:extent cx="5943600" cy="1066165"/>
-            <wp:effectExtent l="0" t="0" r="0" b="0"/>
+          <wp:inline distT="0" distB="0" distL="0" distR="0" wp14:anchorId="63DB3D0D" wp14:editId="4A6478A3">
+            <wp:extent cx="5943600" cy="1063625"/>
+            <wp:effectExtent l="0" t="0" r="0" b="3175"/>
             <wp:docPr id="5" name="Picture 5" descr="A screenshot of a computer&#10;&#10;Description automatically generated with medium confidence"/>
             <wp:cNvGraphicFramePr>
               <a:graphicFrameLocks xmlns:a="http://schemas.openxmlformats.org/drawingml/2006/main" noChangeAspect="1"/>
@@ -1709,7 +1591,7 @@
                   <pic:spPr>
                     <a:xfrm>
                       <a:off x="0" y="0"/>
-                      <a:ext cx="5943600" cy="1066165"/>
+                      <a:ext cx="5943600" cy="1063625"/>
                     </a:xfrm>
                     <a:prstGeom prst="rect">
                       <a:avLst/>
@@ -1751,12 +1633,10 @@
         <w:t xml:space="preserve">done by checking the value of </w:t>
       </w:r>
       <w:proofErr w:type="spellStart"/>
-      <w:proofErr w:type="gramStart"/>
       <w:r>
         <w:t>self.lose</w:t>
       </w:r>
       <w:proofErr w:type="spellEnd"/>
-      <w:proofErr w:type="gramEnd"/>
       <w:r>
         <w:t>() if it is true</w:t>
       </w:r>
@@ -1820,32 +1700,16 @@
         <w:pStyle w:val="Heading2"/>
         <w:spacing w:line="276" w:lineRule="auto"/>
       </w:pPr>
-      <w:proofErr w:type="gramStart"/>
-      <w:r>
-        <w:t xml:space="preserve">Running </w:t>
-      </w:r>
-      <w:r>
-        <w:t xml:space="preserve"> </w:t>
-      </w:r>
-      <w:r>
-        <w:t>checker_questions.</w:t>
+      <w:r>
+        <w:t>Running  checker_questions.</w:t>
       </w:r>
       <w:r>
         <w:t>py</w:t>
       </w:r>
-      <w:proofErr w:type="gramEnd"/>
-    </w:p>
-    <w:p>
-      <w:r>
-        <w:t xml:space="preserve">Finally after activating the py38 from the </w:t>
-      </w:r>
-      <w:proofErr w:type="gramStart"/>
-      <w:r>
-        <w:t>terminal</w:t>
-      </w:r>
-      <w:proofErr w:type="gramEnd"/>
-      <w:r>
-        <w:t xml:space="preserve"> we can run the program</w:t>
+    </w:p>
+    <w:p>
+      <w:r>
+        <w:t>Finally after activating the py38 from the terminal we can run the program</w:t>
       </w:r>
     </w:p>
     <w:p>
@@ -5447,7 +5311,9 @@
   </w:compat>
   <w:rsids>
     <w:rsidRoot w:val="00C27B9E"/>
+    <w:rsid w:val="00081064"/>
     <w:rsid w:val="005475CB"/>
+    <w:rsid w:val="00B8246A"/>
     <w:rsid w:val="00C27B9E"/>
     <w:rsid w:val="00CD026A"/>
   </w:rsids>

</xml_diff>

<commit_message>
Changes to checker_quesions and the writeup
</commit_message>
<xml_diff>
--- a/Project 1 AI.docx
+++ b/Project 1 AI.docx
@@ -94,7 +94,21 @@
         <w:ind w:firstLine="720"/>
       </w:pPr>
       <w:r>
-        <w:t>In this this project we applied the first primate for of which comprises of an intelligent search algorithm. This intelligent search will play 3 games, the first two being Tic-Tac-Toe and Connect-4. These two games are already completed and is used to demonstrate that Easy-Ai</w:t>
+        <w:t xml:space="preserve">In this this project we applied the first primate for of which comprises of an intelligent search algorithm. This intelligent search will play </w:t>
+      </w:r>
+      <w:r>
+        <w:t>three</w:t>
+      </w:r>
+      <w:r>
+        <w:t xml:space="preserve"> games, the first two being Tic-Tac-Toe and Connect-4. These two games </w:t>
+      </w:r>
+      <w:proofErr w:type="gramStart"/>
+      <w:r>
+        <w:t>are already completed</w:t>
+      </w:r>
+      <w:proofErr w:type="gramEnd"/>
+      <w:r>
+        <w:t xml:space="preserve"> and is used to demonstrate that Easy-Ai</w:t>
       </w:r>
     </w:p>
     <w:p>
@@ -103,23 +117,7 @@
         <w:spacing w:line="276" w:lineRule="auto"/>
       </w:pPr>
       <w:r>
-        <w:t xml:space="preserve">The final program will checker is incomplete and we are responsible for deploying the functions </w:t>
-      </w:r>
-      <w:proofErr w:type="spellStart"/>
-      <w:r>
-        <w:t>make_move</w:t>
-      </w:r>
-      <w:proofErr w:type="spellEnd"/>
-      <w:r>
-        <w:t xml:space="preserve">(),  lose(), </w:t>
-      </w:r>
-      <w:proofErr w:type="spellStart"/>
-      <w:r>
-        <w:t>is_over</w:t>
-      </w:r>
-      <w:proofErr w:type="spellEnd"/>
-      <w:r>
-        <w:t>() and scoring().</w:t>
+        <w:t>The final program will checker is incomplete and we are responsible for deploying the functions make_move(),  lose(), is_over() and scoring().</w:t>
       </w:r>
     </w:p>
     <w:p>
@@ -263,13 +261,8 @@
         <w:spacing w:line="276" w:lineRule="auto"/>
       </w:pPr>
       <w:r>
-        <w:t xml:space="preserve">Using </w:t>
-      </w:r>
-      <w:proofErr w:type="spellStart"/>
-      <w:r>
-        <w:t>Conda</w:t>
-      </w:r>
-      <w:proofErr w:type="spellEnd"/>
+        <w:t>Using Conda</w:t>
+      </w:r>
     </w:p>
     <w:p>
       <w:pPr>
@@ -530,11 +523,11 @@
         <w:tab/>
         <w:t xml:space="preserve">We can see that the Python 3.8 environment has been installed and successfully activated. </w:t>
       </w:r>
-      <w:proofErr w:type="spellStart"/>
-      <w:r>
-        <w:t>How ever</w:t>
-      </w:r>
-      <w:proofErr w:type="spellEnd"/>
+      <w:proofErr w:type="gramStart"/>
+      <w:r>
+        <w:t>However</w:t>
+      </w:r>
+      <w:proofErr w:type="gramEnd"/>
       <w:r>
         <w:t xml:space="preserve"> from now on I will be using the terminal inside of visual studio code.</w:t>
       </w:r>
@@ -544,13 +537,8 @@
         <w:pStyle w:val="Heading2"/>
         <w:spacing w:line="276" w:lineRule="auto"/>
       </w:pPr>
-      <w:proofErr w:type="spellStart"/>
-      <w:r>
-        <w:t>EasyAI</w:t>
-      </w:r>
-      <w:proofErr w:type="spellEnd"/>
-      <w:r>
-        <w:t xml:space="preserve"> Installation</w:t>
+      <w:r>
+        <w:t>EasyAI Installation</w:t>
       </w:r>
     </w:p>
     <w:p>
@@ -560,14 +548,12 @@
       <w:r>
         <w:t xml:space="preserve">From inside of the visual studio code terminal, we will activate the py38 environment and install the easy ai package using the command python -m pip install </w:t>
       </w:r>
-      <w:proofErr w:type="spellStart"/>
       <w:r>
         <w:t>E</w:t>
       </w:r>
       <w:r>
         <w:t>asyAI</w:t>
       </w:r>
-      <w:proofErr w:type="spellEnd"/>
       <w:r>
         <w:rPr>
           <w:noProof/>
@@ -647,7 +633,6 @@
         </w:rPr>
         <w:t xml:space="preserve">python -m pip install </w:t>
       </w:r>
-      <w:proofErr w:type="spellStart"/>
       <w:r>
         <w:rPr>
           <w:b/>
@@ -662,7 +647,6 @@
         </w:rPr>
         <w:t>asyAI</w:t>
       </w:r>
-      <w:proofErr w:type="spellEnd"/>
       <w:r>
         <w:rPr>
           <w:b/>
@@ -877,24 +861,19 @@
       <w:pPr>
         <w:spacing w:line="276" w:lineRule="auto"/>
       </w:pPr>
-      <w:r>
-        <w:t xml:space="preserve">In order to run the game of checker we need to implement 4 functions these are </w:t>
-      </w:r>
-      <w:proofErr w:type="spellStart"/>
-      <w:r>
-        <w:t>make_move</w:t>
-      </w:r>
-      <w:proofErr w:type="spellEnd"/>
-      <w:r>
-        <w:t xml:space="preserve">() , lose(),   </w:t>
-      </w:r>
-      <w:proofErr w:type="spellStart"/>
-      <w:r>
-        <w:t>is_over</w:t>
-      </w:r>
-      <w:proofErr w:type="spellEnd"/>
-      <w:r>
-        <w:t xml:space="preserve">()  and scoring(). </w:t>
+      <w:proofErr w:type="gramStart"/>
+      <w:r>
+        <w:t>In order to</w:t>
+      </w:r>
+      <w:proofErr w:type="gramEnd"/>
+      <w:r>
+        <w:t xml:space="preserve"> run the game of checker</w:t>
+      </w:r>
+      <w:r>
+        <w:t>s</w:t>
+      </w:r>
+      <w:r>
+        <w:t xml:space="preserve"> we need to implement 4 functions these are make_move() , lose(),   is_over()  and scoring(). </w:t>
       </w:r>
     </w:p>
     <w:p>
@@ -903,15 +882,7 @@
         <w:spacing w:line="276" w:lineRule="auto"/>
       </w:pPr>
       <w:r>
-        <w:t xml:space="preserve">Implementing </w:t>
-      </w:r>
-      <w:proofErr w:type="spellStart"/>
-      <w:r>
-        <w:t>make_move</w:t>
-      </w:r>
-      <w:proofErr w:type="spellEnd"/>
-      <w:r>
-        <w:t>().</w:t>
+        <w:t>Implementing make_move().</w:t>
       </w:r>
     </w:p>
     <w:p>
@@ -921,11 +892,9 @@
       <w:r>
         <w:t xml:space="preserve">The first we will implement is the make move. From the instruction inside of the sample code we can see that the input will be a </w:t>
       </w:r>
-      <w:proofErr w:type="spellStart"/>
-      <w:r>
-        <w:t>numpy</w:t>
-      </w:r>
-      <w:proofErr w:type="spellEnd"/>
+      <w:r>
+        <w:t>NumPy</w:t>
+      </w:r>
       <w:r>
         <w:t xml:space="preserve"> array containing the move that is required.</w:t>
       </w:r>
@@ -978,8 +947,24 @@
         <w:t>.</w:t>
       </w:r>
       <w:r>
-        <w:t xml:space="preserve"> In order to make this move the board and the current locations of each piece will have to be updated</w:t>
-      </w:r>
+        <w:t xml:space="preserve"> </w:t>
+      </w:r>
+    </w:p>
+    <w:p>
+      <w:pPr>
+        <w:spacing w:line="276" w:lineRule="auto"/>
+      </w:pPr>
+      <w:r>
+        <w:t>To</w:t>
+      </w:r>
+      <w:r>
+        <w:t xml:space="preserve"> make this move the board and the current locations of each piece will have to </w:t>
+      </w:r>
+      <w:proofErr w:type="gramStart"/>
+      <w:r>
+        <w:t>be updated</w:t>
+      </w:r>
+      <w:proofErr w:type="gramEnd"/>
       <w:r>
         <w:t xml:space="preserve"> after some deliberations</w:t>
       </w:r>
@@ -993,15 +978,7 @@
         <w:ind w:firstLine="0"/>
       </w:pPr>
       <w:r>
-        <w:t xml:space="preserve">Function </w:t>
-      </w:r>
-      <w:proofErr w:type="spellStart"/>
-      <w:r>
-        <w:t>make_move</w:t>
-      </w:r>
-      <w:proofErr w:type="spellEnd"/>
-      <w:r>
-        <w:t>(</w:t>
+        <w:t>Function make_move(</w:t>
       </w:r>
       <w:r>
         <w:t>self, pos</w:t>
@@ -1024,7 +1001,13 @@
         <w:t>[]</w:t>
       </w:r>
       <w:r>
-        <w:t>s a 8x8 NumPy array</w:t>
+        <w:t xml:space="preserve">s </w:t>
+      </w:r>
+      <w:r>
+        <w:t>an</w:t>
+      </w:r>
+      <w:r>
+        <w:t xml:space="preserve"> 8x8 NumPy array</w:t>
       </w:r>
     </w:p>
     <w:p>
@@ -1039,26 +1022,16 @@
       <w:pPr>
         <w:spacing w:line="276" w:lineRule="auto"/>
       </w:pPr>
-      <w:proofErr w:type="spellStart"/>
-      <w:r>
-        <w:t>TempW</w:t>
-      </w:r>
-      <w:proofErr w:type="spellEnd"/>
-      <w:r>
-        <w:t xml:space="preserve"> &lt;- [Empty]</w:t>
-      </w:r>
-    </w:p>
-    <w:p>
-      <w:pPr>
-        <w:spacing w:line="276" w:lineRule="auto"/>
-      </w:pPr>
-      <w:proofErr w:type="spellStart"/>
-      <w:r>
-        <w:t>TempB</w:t>
-      </w:r>
-      <w:proofErr w:type="spellEnd"/>
-      <w:r>
-        <w:t xml:space="preserve"> &lt;- [Empty] </w:t>
+      <w:r>
+        <w:t>TempW &lt;- [Empty]</w:t>
+      </w:r>
+    </w:p>
+    <w:p>
+      <w:pPr>
+        <w:spacing w:line="276" w:lineRule="auto"/>
+      </w:pPr>
+      <w:r>
+        <w:t xml:space="preserve">TempB &lt;- [Empty] </w:t>
       </w:r>
     </w:p>
     <w:p>
@@ -1076,13 +1049,8 @@
       </w:pPr>
       <w:r>
         <w:tab/>
-        <w:t xml:space="preserve">      For </w:t>
-      </w:r>
-      <w:proofErr w:type="spellStart"/>
-      <w:r>
-        <w:t>i</w:t>
-      </w:r>
-      <w:proofErr w:type="spellEnd"/>
+        <w:t xml:space="preserve">      For i</w:t>
+      </w:r>
       <w:r>
         <w:t xml:space="preserve"> = 0 to 7</w:t>
       </w:r>
@@ -1096,15 +1064,7 @@
       </w:r>
       <w:r>
         <w:tab/>
-        <w:t>If pos[</w:t>
-      </w:r>
-      <w:proofErr w:type="spellStart"/>
-      <w:r>
-        <w:t>j,i</w:t>
-      </w:r>
-      <w:proofErr w:type="spellEnd"/>
-      <w:r>
-        <w:t>] = ‘B’</w:t>
+        <w:t>If pos[j,i] = ‘B’</w:t>
       </w:r>
     </w:p>
     <w:p>
@@ -1119,23 +1079,7 @@
       </w:r>
       <w:r>
         <w:tab/>
-        <w:t xml:space="preserve">Append </w:t>
-      </w:r>
-      <w:proofErr w:type="spellStart"/>
-      <w:r>
-        <w:t>tempB</w:t>
-      </w:r>
-      <w:proofErr w:type="spellEnd"/>
-      <w:r>
-        <w:t xml:space="preserve"> with (</w:t>
-      </w:r>
-      <w:proofErr w:type="spellStart"/>
-      <w:r>
-        <w:t>j,i</w:t>
-      </w:r>
-      <w:proofErr w:type="spellEnd"/>
-      <w:r>
-        <w:t>)</w:t>
+        <w:t>Append tempB with (j,i)</w:t>
       </w:r>
     </w:p>
     <w:p>
@@ -1147,15 +1091,7 @@
       </w:r>
       <w:r>
         <w:tab/>
-        <w:t>Else If pos[</w:t>
-      </w:r>
-      <w:proofErr w:type="spellStart"/>
-      <w:r>
-        <w:t>j,i</w:t>
-      </w:r>
-      <w:proofErr w:type="spellEnd"/>
-      <w:r>
-        <w:t>] = ‘W’</w:t>
+        <w:t>Else If pos[j,i] = ‘W’</w:t>
       </w:r>
     </w:p>
     <w:p>
@@ -1170,63 +1106,32 @@
       </w:r>
       <w:r>
         <w:tab/>
-        <w:t xml:space="preserve">Append </w:t>
-      </w:r>
-      <w:proofErr w:type="spellStart"/>
-      <w:r>
-        <w:t>tempW</w:t>
-      </w:r>
-      <w:proofErr w:type="spellEnd"/>
-      <w:r>
-        <w:t xml:space="preserve"> with (</w:t>
-      </w:r>
-      <w:proofErr w:type="spellStart"/>
-      <w:r>
-        <w:t>j,i</w:t>
-      </w:r>
-      <w:proofErr w:type="spellEnd"/>
-      <w:r>
-        <w:t>)</w:t>
-      </w:r>
-    </w:p>
-    <w:p>
-      <w:pPr>
-        <w:spacing w:line="276" w:lineRule="auto"/>
-      </w:pPr>
-      <w:proofErr w:type="spellStart"/>
-      <w:r>
-        <w:t>self.board</w:t>
-      </w:r>
-      <w:proofErr w:type="spellEnd"/>
-      <w:r>
-        <w:t xml:space="preserve"> &lt;- pos </w:t>
-      </w:r>
-    </w:p>
-    <w:p>
-      <w:pPr>
-        <w:spacing w:line="276" w:lineRule="auto"/>
-      </w:pPr>
-      <w:r>
-        <w:t xml:space="preserve">player 1 pos &lt;= </w:t>
-      </w:r>
-      <w:proofErr w:type="spellStart"/>
-      <w:r>
-        <w:t>tempW</w:t>
-      </w:r>
-      <w:proofErr w:type="spellEnd"/>
-    </w:p>
-    <w:p>
-      <w:pPr>
-        <w:spacing w:line="276" w:lineRule="auto"/>
-      </w:pPr>
-      <w:r>
-        <w:t xml:space="preserve">player 2 pos &lt;= </w:t>
-      </w:r>
-      <w:proofErr w:type="spellStart"/>
-      <w:r>
-        <w:t>tempB</w:t>
-      </w:r>
-      <w:proofErr w:type="spellEnd"/>
+        <w:t>Append tempW with (j,i)</w:t>
+      </w:r>
+    </w:p>
+    <w:p>
+      <w:pPr>
+        <w:spacing w:line="276" w:lineRule="auto"/>
+      </w:pPr>
+      <w:r>
+        <w:t xml:space="preserve">self.board &lt;- pos </w:t>
+      </w:r>
+    </w:p>
+    <w:p>
+      <w:pPr>
+        <w:spacing w:line="276" w:lineRule="auto"/>
+      </w:pPr>
+      <w:r>
+        <w:t>player 1 pos &lt;= tempW</w:t>
+      </w:r>
+    </w:p>
+    <w:p>
+      <w:pPr>
+        <w:spacing w:line="276" w:lineRule="auto"/>
+      </w:pPr>
+      <w:r>
+        <w:t>player 2 pos &lt;= tempB</w:t>
+      </w:r>
     </w:p>
     <w:p>
       <w:pPr>
@@ -1234,43 +1139,22 @@
         <w:ind w:firstLine="0"/>
       </w:pPr>
       <w:r>
-        <w:t>However there was a function in the program called</w:t>
-      </w:r>
-      <w:r>
-        <w:t xml:space="preserve"> That did the same thing as my pseudocode and I can be implemented by simply assigning the calling the object </w:t>
-      </w:r>
-      <w:proofErr w:type="spellStart"/>
-      <w:r>
-        <w:t>self.player</w:t>
-      </w:r>
-      <w:r>
-        <w:t>s</w:t>
-      </w:r>
-      <w:proofErr w:type="spellEnd"/>
-      <w:r>
-        <w:t xml:space="preserve">[self.current_players-1] and </w:t>
-      </w:r>
-      <w:proofErr w:type="spellStart"/>
-      <w:r>
-        <w:t>assgiging</w:t>
-      </w:r>
-      <w:proofErr w:type="spellEnd"/>
-      <w:r>
-        <w:t xml:space="preserve"> it the return value of the function.</w:t>
-      </w:r>
-      <w:r>
-        <w:t xml:space="preserve"> After passing it the pos </w:t>
-      </w:r>
-      <w:proofErr w:type="spellStart"/>
-      <w:r>
-        <w:t>viariable</w:t>
-      </w:r>
-      <w:proofErr w:type="spellEnd"/>
+        <w:t>However,</w:t>
+      </w:r>
+      <w:r>
+        <w:t xml:space="preserve"> there was a function in the program called</w:t>
+      </w:r>
+      <w:r>
+        <w:t xml:space="preserve"> </w:t>
+      </w:r>
+      <w:r>
+        <w:t>t</w:t>
+      </w:r>
+      <w:r>
+        <w:t>hat did the same thing as my pseudocode</w:t>
+      </w:r>
       <w:r>
         <w:t>.</w:t>
-      </w:r>
-      <w:r>
-        <w:t xml:space="preserve"> </w:t>
       </w:r>
     </w:p>
     <w:p>
@@ -1283,6 +1167,91 @@
           <w:noProof/>
         </w:rPr>
         <w:lastRenderedPageBreak/>
+        <w:drawing>
+          <wp:inline distT="0" distB="0" distL="0" distR="0" wp14:anchorId="50947422" wp14:editId="6BCC5050">
+            <wp:extent cx="5943600" cy="1689100"/>
+            <wp:effectExtent l="0" t="0" r="0" b="6350"/>
+            <wp:docPr id="12" name="Picture 12" descr="A screenshot of a computer&#10;&#10;Description automatically generated with medium confidence"/>
+            <wp:cNvGraphicFramePr>
+              <a:graphicFrameLocks xmlns:a="http://schemas.openxmlformats.org/drawingml/2006/main" noChangeAspect="1"/>
+            </wp:cNvGraphicFramePr>
+            <a:graphic xmlns:a="http://schemas.openxmlformats.org/drawingml/2006/main">
+              <a:graphicData uri="http://schemas.openxmlformats.org/drawingml/2006/picture">
+                <pic:pic xmlns:pic="http://schemas.openxmlformats.org/drawingml/2006/picture">
+                  <pic:nvPicPr>
+                    <pic:cNvPr id="12" name="Picture 12" descr="A screenshot of a computer&#10;&#10;Description automatically generated with medium confidence"/>
+                    <pic:cNvPicPr/>
+                  </pic:nvPicPr>
+                  <pic:blipFill>
+                    <a:blip r:embed="rId18"/>
+                    <a:stretch>
+                      <a:fillRect/>
+                    </a:stretch>
+                  </pic:blipFill>
+                  <pic:spPr>
+                    <a:xfrm>
+                      <a:off x="0" y="0"/>
+                      <a:ext cx="5943600" cy="1689100"/>
+                    </a:xfrm>
+                    <a:prstGeom prst="rect">
+                      <a:avLst/>
+                    </a:prstGeom>
+                  </pic:spPr>
+                </pic:pic>
+              </a:graphicData>
+            </a:graphic>
+          </wp:inline>
+        </w:drawing>
+      </w:r>
+      <w:r>
+        <w:t xml:space="preserve"> </w:t>
+      </w:r>
+      <w:r>
+        <w:t>get_pice_pos_from_table(self, table_pos) does essentially the same thing as my pseudocode .</w:t>
+      </w:r>
+      <w:r>
+        <w:t xml:space="preserve"> </w:t>
+      </w:r>
+      <w:r>
+        <w:t>It</w:t>
+      </w:r>
+      <w:r>
+        <w:t xml:space="preserve"> can be implemented by simply assigning the calling the object self.player</w:t>
+      </w:r>
+      <w:r>
+        <w:t xml:space="preserve">s[self.current_players-1] and </w:t>
+      </w:r>
+      <w:r>
+        <w:t>assigning</w:t>
+      </w:r>
+      <w:r>
+        <w:t xml:space="preserve"> it the return value of the function</w:t>
+      </w:r>
+      <w:r>
+        <w:t xml:space="preserve"> a</w:t>
+      </w:r>
+      <w:r>
+        <w:t xml:space="preserve">fter passing it the pos </w:t>
+      </w:r>
+      <w:r>
+        <w:t>variable</w:t>
+      </w:r>
+      <w:r>
+        <w:t>.</w:t>
+      </w:r>
+      <w:r>
+        <w:t xml:space="preserve"> </w:t>
+      </w:r>
+    </w:p>
+    <w:p>
+      <w:pPr>
+        <w:spacing w:line="276" w:lineRule="auto"/>
+        <w:ind w:firstLine="0"/>
+      </w:pPr>
+      <w:r>
+        <w:rPr>
+          <w:noProof/>
+        </w:rPr>
         <w:drawing>
           <wp:inline distT="0" distB="0" distL="0" distR="0" wp14:anchorId="5F7B9BCD" wp14:editId="23D671E4">
             <wp:extent cx="5943600" cy="2103755"/>
@@ -1299,7 +1268,7 @@
                     <pic:cNvPicPr/>
                   </pic:nvPicPr>
                   <pic:blipFill>
-                    <a:blip r:embed="rId18"/>
+                    <a:blip r:embed="rId19"/>
                     <a:stretch>
                       <a:fillRect/>
                     </a:stretch>
@@ -1343,48 +1312,52 @@
     </w:p>
     <w:p>
       <w:r>
-        <w:t xml:space="preserve">In order for lose to work the function needs to determine if the current player has lost. This means that the opposing player would have to have pieces in the </w:t>
+        <w:t>For</w:t>
+      </w:r>
+      <w:r>
+        <w:t xml:space="preserve"> lose</w:t>
+      </w:r>
+      <w:r>
+        <w:t>()</w:t>
+      </w:r>
+      <w:r>
+        <w:t xml:space="preserve"> to work the function needs to determine if the current player has lost. This means that the opposing player would have to have pieces in the </w:t>
       </w:r>
       <w:r>
         <w:t xml:space="preserve">current players </w:t>
       </w:r>
-      <w:proofErr w:type="spellStart"/>
-      <w:r>
-        <w:t>terrirotry</w:t>
-      </w:r>
-      <w:proofErr w:type="spellEnd"/>
-      <w:r>
-        <w:t xml:space="preserve"> as represented by </w:t>
-      </w:r>
-      <w:proofErr w:type="spellStart"/>
-      <w:r>
-        <w:t>self.white_territory</w:t>
-      </w:r>
-      <w:proofErr w:type="spellEnd"/>
-      <w:r>
-        <w:t xml:space="preserve"> or the </w:t>
-      </w:r>
-      <w:proofErr w:type="spellStart"/>
-      <w:r>
-        <w:t>self.</w:t>
-      </w:r>
-      <w:r>
-        <w:t>black_territory</w:t>
-      </w:r>
-      <w:proofErr w:type="spellEnd"/>
-      <w:r>
-        <w:t xml:space="preserve">. We essentially two </w:t>
-      </w:r>
-      <w:proofErr w:type="spellStart"/>
-      <w:r>
-        <w:t>touples</w:t>
-      </w:r>
-      <w:proofErr w:type="spellEnd"/>
-      <w:r>
-        <w:t xml:space="preserve"> in which we need to determine if there is any intersection between the </w:t>
-      </w:r>
-      <w:r>
-        <w:t>opposing player position and the current players territory. We can do this by performing the list(set(A)&amp;</w:t>
+      <w:r>
+        <w:t>territory</w:t>
+      </w:r>
+      <w:r>
+        <w:t xml:space="preserve"> as represented by self.white_territory or the self.</w:t>
+      </w:r>
+      <w:r>
+        <w:t xml:space="preserve">black_territory. </w:t>
+      </w:r>
+      <w:r>
+        <w:t xml:space="preserve">There are two </w:t>
+      </w:r>
+      <w:r>
+        <w:t>tuples</w:t>
+      </w:r>
+      <w:r>
+        <w:t xml:space="preserve"> in which we need to determine if there is any </w:t>
+      </w:r>
+      <w:r>
+        <w:t>intersection, the</w:t>
+      </w:r>
+      <w:r>
+        <w:t xml:space="preserve"> </w:t>
+      </w:r>
+      <w:r>
+        <w:t xml:space="preserve">opposing player </w:t>
+      </w:r>
+      <w:r>
+        <w:t>position,</w:t>
+      </w:r>
+      <w:r>
+        <w:t xml:space="preserve"> and the current players territory. We can do this by performing the list(set(A)&amp;</w:t>
       </w:r>
       <w:r>
         <w:t>set(B)</w:t>
@@ -1399,13 +1372,25 @@
         <w:t xml:space="preserve">returns </w:t>
       </w:r>
       <w:r>
-        <w:t>a new list containing values in which both list share</w:t>
+        <w:t xml:space="preserve">a new list containing values in which </w:t>
+      </w:r>
+      <w:r>
+        <w:t>both lists</w:t>
+      </w:r>
+      <w:r>
+        <w:t xml:space="preserve"> share</w:t>
       </w:r>
       <w:r>
         <w:t xml:space="preserve"> if this list is not empty then we can assume the player lost. </w:t>
       </w:r>
       <w:r>
-        <w:t xml:space="preserve">For example if A </w:t>
+        <w:t xml:space="preserve">For </w:t>
+      </w:r>
+      <w:r>
+        <w:t>example,</w:t>
+      </w:r>
+      <w:r>
+        <w:t xml:space="preserve"> if A </w:t>
       </w:r>
       <w:r>
         <w:t xml:space="preserve">= </w:t>
@@ -1446,6 +1431,7 @@
         <w:rPr>
           <w:noProof/>
         </w:rPr>
+        <w:lastRenderedPageBreak/>
         <w:drawing>
           <wp:inline distT="0" distB="0" distL="0" distR="0" wp14:anchorId="1E49FA78" wp14:editId="6778B3FF">
             <wp:extent cx="5943600" cy="1557655"/>
@@ -1462,7 +1448,7 @@
                     <pic:cNvPicPr/>
                   </pic:nvPicPr>
                   <pic:blipFill>
-                    <a:blip r:embed="rId19"/>
+                    <a:blip r:embed="rId20"/>
                     <a:stretch>
                       <a:fillRect/>
                     </a:stretch>
@@ -1488,7 +1474,16 @@
         <w:ind w:firstLine="0"/>
       </w:pPr>
       <w:r>
-        <w:t>We can see that depending on which player is current it cheches the opposing players position and sees if there are any intersections;</w:t>
+        <w:t xml:space="preserve">We can see that depending on which player is current it </w:t>
+      </w:r>
+      <w:r>
+        <w:t>checks</w:t>
+      </w:r>
+      <w:r>
+        <w:t xml:space="preserve"> the opposing players position and sees if there are any </w:t>
+      </w:r>
+      <w:r>
+        <w:t>intersections.</w:t>
       </w:r>
     </w:p>
     <w:p>
@@ -1497,19 +1492,10 @@
         <w:spacing w:line="276" w:lineRule="auto"/>
       </w:pPr>
       <w:r>
-        <w:lastRenderedPageBreak/>
         <w:t>Implementing</w:t>
       </w:r>
       <w:r>
-        <w:t xml:space="preserve"> </w:t>
-      </w:r>
-      <w:proofErr w:type="spellStart"/>
-      <w:r>
-        <w:t>is_over</w:t>
-      </w:r>
-      <w:proofErr w:type="spellEnd"/>
-      <w:r>
-        <w:t>(self)</w:t>
+        <w:t xml:space="preserve"> is_over(self)</w:t>
       </w:r>
     </w:p>
     <w:p>
@@ -1526,7 +1512,13 @@
         <w:t xml:space="preserve">one of the players have encountered a loss. This loss is determined from the </w:t>
       </w:r>
       <w:r>
-        <w:t>is over function. So if we return the value f</w:t>
+        <w:t xml:space="preserve">is over function. </w:t>
+      </w:r>
+      <w:r>
+        <w:t>So,</w:t>
+      </w:r>
+      <w:r>
+        <w:t xml:space="preserve"> if we return the value f</w:t>
       </w:r>
       <w:r>
         <w:t>ro</w:t>
@@ -1553,7 +1545,10 @@
         <w:t xml:space="preserve"> o</w:t>
       </w:r>
       <w:r>
-        <w:t>r if there are no possible moves</w:t>
+        <w:t xml:space="preserve">r if there are no </w:t>
+      </w:r>
+      <w:r>
+        <w:t>moves</w:t>
       </w:r>
       <w:r>
         <w:t>.</w:t>
@@ -1583,7 +1578,7 @@
                     <pic:cNvPicPr/>
                   </pic:nvPicPr>
                   <pic:blipFill>
-                    <a:blip r:embed="rId20"/>
+                    <a:blip r:embed="rId21"/>
                     <a:stretch>
                       <a:fillRect/>
                     </a:stretch>
@@ -1610,15 +1605,7 @@
         <w:spacing w:line="276" w:lineRule="auto"/>
       </w:pPr>
       <w:r>
-        <w:t xml:space="preserve">Implementing </w:t>
-      </w:r>
-      <w:proofErr w:type="spellStart"/>
-      <w:r>
-        <w:t>is_over</w:t>
-      </w:r>
-      <w:proofErr w:type="spellEnd"/>
-      <w:r>
-        <w:t>(self)</w:t>
+        <w:t>Implementing is_over(self)</w:t>
       </w:r>
     </w:p>
     <w:p>
@@ -1627,18 +1614,15 @@
       </w:pPr>
       <w:r>
         <w:tab/>
-        <w:t xml:space="preserve">Finally there is scoring this works by returning -100 if there is a lose and a 0 if there is a win this is done simple </w:t>
-      </w:r>
-      <w:r>
-        <w:t xml:space="preserve">done by checking the value of </w:t>
-      </w:r>
-      <w:proofErr w:type="spellStart"/>
-      <w:r>
-        <w:t>self.lose</w:t>
-      </w:r>
-      <w:proofErr w:type="spellEnd"/>
-      <w:r>
-        <w:t>() if it is true</w:t>
+      </w:r>
+      <w:r>
+        <w:t>Finally,</w:t>
+      </w:r>
+      <w:r>
+        <w:t xml:space="preserve"> there is scoring this works by returning -100 if there is a lose and a 0 if there is a win this is done simple </w:t>
+      </w:r>
+      <w:r>
+        <w:t>done by checking the value of self.lose() if it is true</w:t>
       </w:r>
       <w:r>
         <w:t xml:space="preserve"> then the player lost </w:t>
@@ -1674,7 +1658,7 @@
                     <pic:cNvPicPr/>
                   </pic:nvPicPr>
                   <pic:blipFill>
-                    <a:blip r:embed="rId21"/>
+                    <a:blip r:embed="rId22"/>
                     <a:stretch>
                       <a:fillRect/>
                     </a:stretch>
@@ -1709,7 +1693,16 @@
     </w:p>
     <w:p>
       <w:r>
-        <w:t>Finally after activating the py38 from the terminal we can run the program</w:t>
+        <w:t>Finally,</w:t>
+      </w:r>
+      <w:r>
+        <w:t xml:space="preserve"> after activating the py38 from the </w:t>
+      </w:r>
+      <w:r>
+        <w:t>terminal,</w:t>
+      </w:r>
+      <w:r>
+        <w:t xml:space="preserve"> we can run the program</w:t>
       </w:r>
     </w:p>
     <w:p>
@@ -1737,7 +1730,7 @@
                     <pic:cNvPicPr/>
                   </pic:nvPicPr>
                   <pic:blipFill>
-                    <a:blip r:embed="rId22"/>
+                    <a:blip r:embed="rId23"/>
                     <a:stretch>
                       <a:fillRect/>
                     </a:stretch>
@@ -1763,7 +1756,13 @@
         <w:ind w:firstLine="0"/>
       </w:pPr>
       <w:r>
-        <w:t>We can see that at the end of the execution white enters black territory and achieves victory and ends the game</w:t>
+        <w:t xml:space="preserve">We can see that at the end of the execution white </w:t>
+      </w:r>
+      <w:r>
+        <w:t>enters black territory, achieves victory,</w:t>
+      </w:r>
+      <w:r>
+        <w:t xml:space="preserve"> and ends the game</w:t>
       </w:r>
       <w:r>
         <w:t>.</w:t>
@@ -1772,6 +1771,9 @@
     <w:p>
       <w:pPr>
         <w:ind w:firstLine="0"/>
+        <w:rPr>
+          <w:rStyle w:val="Hyperlink"/>
+        </w:rPr>
       </w:pPr>
       <w:r>
         <w:t>The source code is available at.</w:t>
@@ -1779,7 +1781,7 @@
       <w:r>
         <w:t xml:space="preserve"> </w:t>
       </w:r>
-      <w:hyperlink r:id="rId23" w:history="1">
+      <w:hyperlink r:id="rId24" w:history="1">
         <w:r>
           <w:rPr>
             <w:rStyle w:val="Hyperlink"/>
@@ -1792,16 +1794,27 @@
       <w:pPr>
         <w:ind w:firstLine="0"/>
       </w:pPr>
-    </w:p>
-    <w:p>
-      <w:pPr>
-        <w:spacing w:line="276" w:lineRule="auto"/>
+      <w:r>
+        <w:t>Finally,</w:t>
+      </w:r>
+      <w:r>
+        <w:t xml:space="preserve"> we can run the test checker to see the validation of out code.</w:t>
+      </w:r>
+    </w:p>
+    <w:p>
+      <w:pPr>
         <w:ind w:firstLine="0"/>
       </w:pPr>
     </w:p>
+    <w:p>
+      <w:pPr>
+        <w:spacing w:line="276" w:lineRule="auto"/>
+        <w:ind w:firstLine="0"/>
+      </w:pPr>
+    </w:p>
     <w:sectPr>
-      <w:headerReference w:type="default" r:id="rId24"/>
-      <w:headerReference w:type="first" r:id="rId25"/>
+      <w:headerReference w:type="default" r:id="rId25"/>
+      <w:headerReference w:type="first" r:id="rId26"/>
       <w:footnotePr>
         <w:pos w:val="beneathText"/>
       </w:footnotePr>
@@ -5312,6 +5325,7 @@
   <w:rsids>
     <w:rsidRoot w:val="00C27B9E"/>
     <w:rsid w:val="00081064"/>
+    <w:rsid w:val="00397EB8"/>
     <w:rsid w:val="005475CB"/>
     <w:rsid w:val="00B8246A"/>
     <w:rsid w:val="00C27B9E"/>

</xml_diff>